<commit_message>
updated the worker Node part steps in the doc
</commit_message>
<xml_diff>
--- a/K8s Installation.docx
+++ b/K8s Installation.docx
@@ -2703,6 +2703,30 @@
           <w:shd w:fill="auto" w:val="clear"/>
         </w:rPr>
       </w:pPr>
+      <w:r>
+        <w:object w:dxaOrig="8310" w:dyaOrig="3749">
+          <v:rect xmlns:o="urn:schemas-microsoft-com:office:office" xmlns:v="urn:schemas-microsoft-com:vml" id="rectole0000000014" style="width:415.500000pt;height:187.450000pt" o:preferrelative="t" o:ole="">
+            <o:lock v:ext="edit"/>
+            <v:imagedata xmlns:r="http://schemas.openxmlformats.org/officeDocument/2006/relationships" r:id="docRId35" o:title=""/>
+          </v:rect>
+          <o:OLEObject xmlns:r="http://schemas.openxmlformats.org/officeDocument/2006/relationships" xmlns:o="urn:schemas-microsoft-com:office:office" Type="Embed" ProgID="StaticDib" DrawAspect="Content" ObjectID="0000000014" ShapeID="rectole0000000014" r:id="docRId34"/>
+        </w:object>
+      </w:r>
+    </w:p>
+    <w:p>
+      <w:pPr>
+        <w:spacing w:before="0" w:after="200" w:line="240"/>
+        <w:ind w:right="0" w:left="0" w:firstLine="0"/>
+        <w:jc w:val="left"/>
+        <w:rPr>
+          <w:rFonts w:ascii="Arial" w:hAnsi="Arial" w:cs="Arial" w:eastAsia="Arial"/>
+          <w:color w:val="000000"/>
+          <w:spacing w:val="0"/>
+          <w:position w:val="0"/>
+          <w:sz w:val="22"/>
+          <w:shd w:fill="auto" w:val="clear"/>
+        </w:rPr>
+      </w:pPr>
     </w:p>
     <w:p>
       <w:pPr>
@@ -2718,6 +2742,94 @@
           <w:shd w:fill="auto" w:val="clear"/>
         </w:rPr>
       </w:pPr>
+      <w:r>
+        <w:rPr>
+          <w:rFonts w:ascii="Arial" w:hAnsi="Arial" w:cs="Arial" w:eastAsia="Arial"/>
+          <w:color w:val="000000"/>
+          <w:spacing w:val="0"/>
+          <w:position w:val="0"/>
+          <w:sz w:val="22"/>
+          <w:shd w:fill="auto" w:val="clear"/>
+        </w:rPr>
+        <w:t xml:space="preserve">11. Go to your Master Node &amp; run below command to check if the Node is visible in the list.</w:t>
+      </w:r>
+    </w:p>
+    <w:p>
+      <w:pPr>
+        <w:spacing w:before="0" w:after="200" w:line="276"/>
+        <w:ind w:right="0" w:left="0" w:firstLine="0"/>
+        <w:jc w:val="left"/>
+        <w:rPr>
+          <w:rFonts w:ascii="Arial" w:hAnsi="Arial" w:cs="Arial" w:eastAsia="Arial"/>
+          <w:color w:val="000000"/>
+          <w:spacing w:val="0"/>
+          <w:position w:val="0"/>
+          <w:sz w:val="22"/>
+          <w:shd w:fill="auto" w:val="clear"/>
+        </w:rPr>
+      </w:pPr>
+      <w:r>
+        <w:rPr>
+          <w:rFonts w:ascii="Arial" w:hAnsi="Arial" w:cs="Arial" w:eastAsia="Arial"/>
+          <w:color w:val="000000"/>
+          <w:spacing w:val="0"/>
+          <w:position w:val="0"/>
+          <w:sz w:val="22"/>
+          <w:shd w:fill="auto" w:val="clear"/>
+        </w:rPr>
+        <w:t xml:space="preserve">master@Master-node:~$ kubelet get pods -w</w:t>
+      </w:r>
+    </w:p>
+    <w:p>
+      <w:pPr>
+        <w:spacing w:before="0" w:after="200" w:line="240"/>
+        <w:ind w:right="0" w:left="0" w:firstLine="0"/>
+        <w:jc w:val="left"/>
+        <w:rPr>
+          <w:rFonts w:ascii="Arial" w:hAnsi="Arial" w:cs="Arial" w:eastAsia="Arial"/>
+          <w:color w:val="auto"/>
+          <w:spacing w:val="0"/>
+          <w:position w:val="0"/>
+          <w:sz w:val="22"/>
+          <w:shd w:fill="auto" w:val="clear"/>
+        </w:rPr>
+      </w:pPr>
+      <w:r>
+        <w:object w:dxaOrig="6840" w:dyaOrig="1574">
+          <v:rect xmlns:o="urn:schemas-microsoft-com:office:office" xmlns:v="urn:schemas-microsoft-com:vml" id="rectole0000000015" style="width:342.000000pt;height:78.700000pt" o:preferrelative="t" o:ole="">
+            <o:lock v:ext="edit"/>
+            <v:imagedata xmlns:r="http://schemas.openxmlformats.org/officeDocument/2006/relationships" r:id="docRId37" o:title=""/>
+          </v:rect>
+          <o:OLEObject xmlns:r="http://schemas.openxmlformats.org/officeDocument/2006/relationships" xmlns:o="urn:schemas-microsoft-com:office:office" Type="Embed" ProgID="StaticDib" DrawAspect="Content" ObjectID="0000000015" ShapeID="rectole0000000015" r:id="docRId36"/>
+        </w:object>
+      </w:r>
+    </w:p>
+    <w:p>
+      <w:pPr>
+        <w:spacing w:before="0" w:after="200" w:line="240"/>
+        <w:ind w:right="0" w:left="0" w:firstLine="0"/>
+        <w:jc w:val="left"/>
+        <w:rPr>
+          <w:rFonts w:ascii="Arial" w:hAnsi="Arial" w:cs="Arial" w:eastAsia="Arial"/>
+          <w:color w:val="auto"/>
+          <w:spacing w:val="0"/>
+          <w:position w:val="0"/>
+          <w:sz w:val="22"/>
+          <w:shd w:fill="auto" w:val="clear"/>
+        </w:rPr>
+      </w:pPr>
+      <w:r>
+        <w:rPr>
+          <w:rFonts w:ascii="Arial" w:hAnsi="Arial" w:cs="Arial" w:eastAsia="Arial"/>
+          <w:b/>
+          <w:color w:val="auto"/>
+          <w:spacing w:val="0"/>
+          <w:position w:val="0"/>
+          <w:sz w:val="22"/>
+          <w:shd w:fill="auto" w:val="clear"/>
+        </w:rPr>
+        <w:t xml:space="preserve">Our NODE1 is in READY state !!!</w:t>
+      </w:r>
     </w:p>
     <w:p>
       <w:pPr>

</xml_diff>